<commit_message>
docker et travis CI
test n°1  de l'integration du déployement docker avec Travis

#28
</commit_message>
<xml_diff>
--- a/doc/Docker_Trace.docx
+++ b/doc/Docker_Trace.docx
@@ -1569,13 +1569,6 @@
           </wp:inline>
         </w:drawing>
       </w:r>
-    </w:p>
-    <w:p>
-      <w:pPr>
-        <w:rPr>
-          <w:rFonts w:asciiTheme="majorHAnsi" w:hAnsiTheme="majorHAnsi"/>
-        </w:rPr>
-      </w:pPr>
     </w:p>
     <w:p>
       <w:pPr>

</xml_diff>